<commit_message>
Corrected typo in the task UML class diagram
</commit_message>
<xml_diff>
--- a/TravelCardCodeKata/TheTravelCardCodeKata-level1.docx
+++ b/TravelCardCodeKata/TheTravelCardCodeKata-level1.docx
@@ -1,6 +1,6 @@
 
 <file path=word/document.xml><?xml version="1.0" encoding="utf-8"?>
-<w:document xmlns:wpc="http://schemas.microsoft.com/office/word/2010/wordprocessingCanvas" xmlns:cx="http://schemas.microsoft.com/office/drawing/2014/chartex" xmlns:cx1="http://schemas.microsoft.com/office/drawing/2015/9/8/chartex" xmlns:mc="http://schemas.openxmlformats.org/markup-compatibility/2006" xmlns:o="urn:schemas-microsoft-com:office:office" xmlns:r="http://schemas.openxmlformats.org/officeDocument/2006/relationships" xmlns:m="http://schemas.openxmlformats.org/officeDocument/2006/math" xmlns:v="urn:schemas-microsoft-com:vml" xmlns:wp14="http://schemas.microsoft.com/office/word/2010/wordprocessingDrawing" xmlns:wp="http://schemas.openxmlformats.org/drawingml/2006/wordprocessingDrawing" xmlns:w10="urn:schemas-microsoft-com:office:word" xmlns:w="http://schemas.openxmlformats.org/wordprocessingml/2006/main" xmlns:w14="http://schemas.microsoft.com/office/word/2010/wordml" xmlns:w15="http://schemas.microsoft.com/office/word/2012/wordml" xmlns:w16se="http://schemas.microsoft.com/office/word/2015/wordml/symex" xmlns:wpg="http://schemas.microsoft.com/office/word/2010/wordprocessingGroup" xmlns:wpi="http://schemas.microsoft.com/office/word/2010/wordprocessingInk" xmlns:wne="http://schemas.microsoft.com/office/word/2006/wordml" xmlns:wps="http://schemas.microsoft.com/office/word/2010/wordprocessingShape" mc:Ignorable="w14 w15 w16se wp14">
+<w:document xmlns:wpc="http://schemas.microsoft.com/office/word/2010/wordprocessingCanvas" xmlns:cx="http://schemas.microsoft.com/office/drawing/2014/chartex" xmlns:cx1="http://schemas.microsoft.com/office/drawing/2015/9/8/chartex" xmlns:cx2="http://schemas.microsoft.com/office/drawing/2015/10/21/chartex" xmlns:mc="http://schemas.openxmlformats.org/markup-compatibility/2006" xmlns:o="urn:schemas-microsoft-com:office:office" xmlns:r="http://schemas.openxmlformats.org/officeDocument/2006/relationships" xmlns:m="http://schemas.openxmlformats.org/officeDocument/2006/math" xmlns:v="urn:schemas-microsoft-com:vml" xmlns:wp14="http://schemas.microsoft.com/office/word/2010/wordprocessingDrawing" xmlns:wp="http://schemas.openxmlformats.org/drawingml/2006/wordprocessingDrawing" xmlns:w10="urn:schemas-microsoft-com:office:word" xmlns:w="http://schemas.openxmlformats.org/wordprocessingml/2006/main" xmlns:w14="http://schemas.microsoft.com/office/word/2010/wordml" xmlns:w15="http://schemas.microsoft.com/office/word/2012/wordml" xmlns:w16se="http://schemas.microsoft.com/office/word/2015/wordml/symex" xmlns:wpg="http://schemas.microsoft.com/office/word/2010/wordprocessingGroup" xmlns:wpi="http://schemas.microsoft.com/office/word/2010/wordprocessingInk" xmlns:wne="http://schemas.microsoft.com/office/word/2006/wordml" xmlns:wps="http://schemas.microsoft.com/office/word/2010/wordprocessingShape" mc:Ignorable="w14 w15 w16se wp14">
   <w:body>
     <w:p>
       <w:pPr>
@@ -347,8 +347,6 @@
       <w:r>
         <w:t>, but valid</w:t>
       </w:r>
-      <w:bookmarkStart w:id="0" w:name="_GoBack"/>
-      <w:bookmarkEnd w:id="0"/>
       <w:r>
         <w:t xml:space="preserve"> percentage)</w:t>
       </w:r>
@@ -479,7 +477,15 @@
           </w:p>
           <w:p>
             <w:r>
-              <w:t>+ getBalance() -&gt; Double</w:t>
+              <w:t>+ getBalance()</w:t>
+            </w:r>
+            <w:r>
+              <w:t xml:space="preserve">: </w:t>
+            </w:r>
+            <w:bookmarkStart w:id="0" w:name="_GoBack"/>
+            <w:bookmarkEnd w:id="0"/>
+            <w:r>
+              <w:t>Double</w:t>
             </w:r>
           </w:p>
           <w:p>
@@ -557,7 +563,7 @@
 </file>
 
 <file path=word/endnotes.xml><?xml version="1.0" encoding="utf-8"?>
-<w:endnotes xmlns:wpc="http://schemas.microsoft.com/office/word/2010/wordprocessingCanvas" xmlns:cx="http://schemas.microsoft.com/office/drawing/2014/chartex" xmlns:cx1="http://schemas.microsoft.com/office/drawing/2015/9/8/chartex" xmlns:mc="http://schemas.openxmlformats.org/markup-compatibility/2006" xmlns:o="urn:schemas-microsoft-com:office:office" xmlns:r="http://schemas.openxmlformats.org/officeDocument/2006/relationships" xmlns:m="http://schemas.openxmlformats.org/officeDocument/2006/math" xmlns:v="urn:schemas-microsoft-com:vml" xmlns:wp14="http://schemas.microsoft.com/office/word/2010/wordprocessingDrawing" xmlns:wp="http://schemas.openxmlformats.org/drawingml/2006/wordprocessingDrawing" xmlns:w10="urn:schemas-microsoft-com:office:word" xmlns:w="http://schemas.openxmlformats.org/wordprocessingml/2006/main" xmlns:w14="http://schemas.microsoft.com/office/word/2010/wordml" xmlns:w15="http://schemas.microsoft.com/office/word/2012/wordml" xmlns:w16se="http://schemas.microsoft.com/office/word/2015/wordml/symex" xmlns:wpg="http://schemas.microsoft.com/office/word/2010/wordprocessingGroup" xmlns:wpi="http://schemas.microsoft.com/office/word/2010/wordprocessingInk" xmlns:wne="http://schemas.microsoft.com/office/word/2006/wordml" xmlns:wps="http://schemas.microsoft.com/office/word/2010/wordprocessingShape" mc:Ignorable="w14 w15 w16se wp14">
+<w:endnotes xmlns:wpc="http://schemas.microsoft.com/office/word/2010/wordprocessingCanvas" xmlns:cx="http://schemas.microsoft.com/office/drawing/2014/chartex" xmlns:cx1="http://schemas.microsoft.com/office/drawing/2015/9/8/chartex" xmlns:cx2="http://schemas.microsoft.com/office/drawing/2015/10/21/chartex" xmlns:mc="http://schemas.openxmlformats.org/markup-compatibility/2006" xmlns:o="urn:schemas-microsoft-com:office:office" xmlns:r="http://schemas.openxmlformats.org/officeDocument/2006/relationships" xmlns:m="http://schemas.openxmlformats.org/officeDocument/2006/math" xmlns:v="urn:schemas-microsoft-com:vml" xmlns:wp14="http://schemas.microsoft.com/office/word/2010/wordprocessingDrawing" xmlns:wp="http://schemas.openxmlformats.org/drawingml/2006/wordprocessingDrawing" xmlns:w10="urn:schemas-microsoft-com:office:word" xmlns:w="http://schemas.openxmlformats.org/wordprocessingml/2006/main" xmlns:w14="http://schemas.microsoft.com/office/word/2010/wordml" xmlns:w15="http://schemas.microsoft.com/office/word/2012/wordml" xmlns:w16se="http://schemas.microsoft.com/office/word/2015/wordml/symex" xmlns:wpg="http://schemas.microsoft.com/office/word/2010/wordprocessingGroup" xmlns:wpi="http://schemas.microsoft.com/office/word/2010/wordprocessingInk" xmlns:wne="http://schemas.microsoft.com/office/word/2006/wordml" xmlns:wps="http://schemas.microsoft.com/office/word/2010/wordprocessingShape" mc:Ignorable="w14 w15 w16se wp14">
   <w:endnote w:type="separator" w:id="-1">
     <w:p>
       <w:pPr>
@@ -582,7 +588,7 @@
 </file>
 
 <file path=word/footnotes.xml><?xml version="1.0" encoding="utf-8"?>
-<w:footnotes xmlns:wpc="http://schemas.microsoft.com/office/word/2010/wordprocessingCanvas" xmlns:cx="http://schemas.microsoft.com/office/drawing/2014/chartex" xmlns:cx1="http://schemas.microsoft.com/office/drawing/2015/9/8/chartex" xmlns:mc="http://schemas.openxmlformats.org/markup-compatibility/2006" xmlns:o="urn:schemas-microsoft-com:office:office" xmlns:r="http://schemas.openxmlformats.org/officeDocument/2006/relationships" xmlns:m="http://schemas.openxmlformats.org/officeDocument/2006/math" xmlns:v="urn:schemas-microsoft-com:vml" xmlns:wp14="http://schemas.microsoft.com/office/word/2010/wordprocessingDrawing" xmlns:wp="http://schemas.openxmlformats.org/drawingml/2006/wordprocessingDrawing" xmlns:w10="urn:schemas-microsoft-com:office:word" xmlns:w="http://schemas.openxmlformats.org/wordprocessingml/2006/main" xmlns:w14="http://schemas.microsoft.com/office/word/2010/wordml" xmlns:w15="http://schemas.microsoft.com/office/word/2012/wordml" xmlns:w16se="http://schemas.microsoft.com/office/word/2015/wordml/symex" xmlns:wpg="http://schemas.microsoft.com/office/word/2010/wordprocessingGroup" xmlns:wpi="http://schemas.microsoft.com/office/word/2010/wordprocessingInk" xmlns:wne="http://schemas.microsoft.com/office/word/2006/wordml" xmlns:wps="http://schemas.microsoft.com/office/word/2010/wordprocessingShape" mc:Ignorable="w14 w15 w16se wp14">
+<w:footnotes xmlns:wpc="http://schemas.microsoft.com/office/word/2010/wordprocessingCanvas" xmlns:cx="http://schemas.microsoft.com/office/drawing/2014/chartex" xmlns:cx1="http://schemas.microsoft.com/office/drawing/2015/9/8/chartex" xmlns:cx2="http://schemas.microsoft.com/office/drawing/2015/10/21/chartex" xmlns:mc="http://schemas.openxmlformats.org/markup-compatibility/2006" xmlns:o="urn:schemas-microsoft-com:office:office" xmlns:r="http://schemas.openxmlformats.org/officeDocument/2006/relationships" xmlns:m="http://schemas.openxmlformats.org/officeDocument/2006/math" xmlns:v="urn:schemas-microsoft-com:vml" xmlns:wp14="http://schemas.microsoft.com/office/word/2010/wordprocessingDrawing" xmlns:wp="http://schemas.openxmlformats.org/drawingml/2006/wordprocessingDrawing" xmlns:w10="urn:schemas-microsoft-com:office:word" xmlns:w="http://schemas.openxmlformats.org/wordprocessingml/2006/main" xmlns:w14="http://schemas.microsoft.com/office/word/2010/wordml" xmlns:w15="http://schemas.microsoft.com/office/word/2012/wordml" xmlns:w16se="http://schemas.microsoft.com/office/word/2015/wordml/symex" xmlns:wpg="http://schemas.microsoft.com/office/word/2010/wordprocessingGroup" xmlns:wpi="http://schemas.microsoft.com/office/word/2010/wordprocessingInk" xmlns:wne="http://schemas.microsoft.com/office/word/2006/wordml" xmlns:wps="http://schemas.microsoft.com/office/word/2010/wordprocessingShape" mc:Ignorable="w14 w15 w16se wp14">
   <w:footnote w:type="separator" w:id="-1">
     <w:p>
       <w:pPr>
@@ -607,7 +613,7 @@
 </file>
 
 <file path=word/header1.xml><?xml version="1.0" encoding="utf-8"?>
-<w:hdr xmlns:wpc="http://schemas.microsoft.com/office/word/2010/wordprocessingCanvas" xmlns:cx="http://schemas.microsoft.com/office/drawing/2014/chartex" xmlns:cx1="http://schemas.microsoft.com/office/drawing/2015/9/8/chartex" xmlns:mc="http://schemas.openxmlformats.org/markup-compatibility/2006" xmlns:o="urn:schemas-microsoft-com:office:office" xmlns:r="http://schemas.openxmlformats.org/officeDocument/2006/relationships" xmlns:m="http://schemas.openxmlformats.org/officeDocument/2006/math" xmlns:v="urn:schemas-microsoft-com:vml" xmlns:wp14="http://schemas.microsoft.com/office/word/2010/wordprocessingDrawing" xmlns:wp="http://schemas.openxmlformats.org/drawingml/2006/wordprocessingDrawing" xmlns:w10="urn:schemas-microsoft-com:office:word" xmlns:w="http://schemas.openxmlformats.org/wordprocessingml/2006/main" xmlns:w14="http://schemas.microsoft.com/office/word/2010/wordml" xmlns:w15="http://schemas.microsoft.com/office/word/2012/wordml" xmlns:w16se="http://schemas.microsoft.com/office/word/2015/wordml/symex" xmlns:wpg="http://schemas.microsoft.com/office/word/2010/wordprocessingGroup" xmlns:wpi="http://schemas.microsoft.com/office/word/2010/wordprocessingInk" xmlns:wne="http://schemas.microsoft.com/office/word/2006/wordml" xmlns:wps="http://schemas.microsoft.com/office/word/2010/wordprocessingShape" mc:Ignorable="w14 w15 w16se wp14">
+<w:hdr xmlns:wpc="http://schemas.microsoft.com/office/word/2010/wordprocessingCanvas" xmlns:cx="http://schemas.microsoft.com/office/drawing/2014/chartex" xmlns:cx1="http://schemas.microsoft.com/office/drawing/2015/9/8/chartex" xmlns:cx2="http://schemas.microsoft.com/office/drawing/2015/10/21/chartex" xmlns:mc="http://schemas.openxmlformats.org/markup-compatibility/2006" xmlns:o="urn:schemas-microsoft-com:office:office" xmlns:r="http://schemas.openxmlformats.org/officeDocument/2006/relationships" xmlns:m="http://schemas.openxmlformats.org/officeDocument/2006/math" xmlns:v="urn:schemas-microsoft-com:vml" xmlns:wp14="http://schemas.microsoft.com/office/word/2010/wordprocessingDrawing" xmlns:wp="http://schemas.openxmlformats.org/drawingml/2006/wordprocessingDrawing" xmlns:w10="urn:schemas-microsoft-com:office:word" xmlns:w="http://schemas.openxmlformats.org/wordprocessingml/2006/main" xmlns:w14="http://schemas.microsoft.com/office/word/2010/wordml" xmlns:w15="http://schemas.microsoft.com/office/word/2012/wordml" xmlns:w16se="http://schemas.microsoft.com/office/word/2015/wordml/symex" xmlns:wpg="http://schemas.microsoft.com/office/word/2010/wordprocessingGroup" xmlns:wpi="http://schemas.microsoft.com/office/word/2010/wordprocessingInk" xmlns:wne="http://schemas.microsoft.com/office/word/2006/wordml" xmlns:wps="http://schemas.microsoft.com/office/word/2010/wordprocessingShape" mc:Ignorable="w14 w15 w16se wp14">
   <w:p>
     <w:pPr>
       <w:pStyle w:val="Header"/>
@@ -633,7 +639,7 @@
 </file>
 
 <file path=word/numbering.xml><?xml version="1.0" encoding="utf-8"?>
-<w:numbering xmlns:wpc="http://schemas.microsoft.com/office/word/2010/wordprocessingCanvas" xmlns:cx="http://schemas.microsoft.com/office/drawing/2014/chartex" xmlns:cx1="http://schemas.microsoft.com/office/drawing/2015/9/8/chartex" xmlns:mc="http://schemas.openxmlformats.org/markup-compatibility/2006" xmlns:o="urn:schemas-microsoft-com:office:office" xmlns:r="http://schemas.openxmlformats.org/officeDocument/2006/relationships" xmlns:m="http://schemas.openxmlformats.org/officeDocument/2006/math" xmlns:v="urn:schemas-microsoft-com:vml" xmlns:wp14="http://schemas.microsoft.com/office/word/2010/wordprocessingDrawing" xmlns:wp="http://schemas.openxmlformats.org/drawingml/2006/wordprocessingDrawing" xmlns:w10="urn:schemas-microsoft-com:office:word" xmlns:w="http://schemas.openxmlformats.org/wordprocessingml/2006/main" xmlns:w14="http://schemas.microsoft.com/office/word/2010/wordml" xmlns:w15="http://schemas.microsoft.com/office/word/2012/wordml" xmlns:w16se="http://schemas.microsoft.com/office/word/2015/wordml/symex" xmlns:wpg="http://schemas.microsoft.com/office/word/2010/wordprocessingGroup" xmlns:wpi="http://schemas.microsoft.com/office/word/2010/wordprocessingInk" xmlns:wne="http://schemas.microsoft.com/office/word/2006/wordml" xmlns:wps="http://schemas.microsoft.com/office/word/2010/wordprocessingShape" mc:Ignorable="w14 w15 w16se wp14">
+<w:numbering xmlns:wpc="http://schemas.microsoft.com/office/word/2010/wordprocessingCanvas" xmlns:cx="http://schemas.microsoft.com/office/drawing/2014/chartex" xmlns:cx1="http://schemas.microsoft.com/office/drawing/2015/9/8/chartex" xmlns:cx2="http://schemas.microsoft.com/office/drawing/2015/10/21/chartex" xmlns:mc="http://schemas.openxmlformats.org/markup-compatibility/2006" xmlns:o="urn:schemas-microsoft-com:office:office" xmlns:r="http://schemas.openxmlformats.org/officeDocument/2006/relationships" xmlns:m="http://schemas.openxmlformats.org/officeDocument/2006/math" xmlns:v="urn:schemas-microsoft-com:vml" xmlns:wp14="http://schemas.microsoft.com/office/word/2010/wordprocessingDrawing" xmlns:wp="http://schemas.openxmlformats.org/drawingml/2006/wordprocessingDrawing" xmlns:w10="urn:schemas-microsoft-com:office:word" xmlns:w="http://schemas.openxmlformats.org/wordprocessingml/2006/main" xmlns:w14="http://schemas.microsoft.com/office/word/2010/wordml" xmlns:w15="http://schemas.microsoft.com/office/word/2012/wordml" xmlns:w16se="http://schemas.microsoft.com/office/word/2015/wordml/symex" xmlns:wpg="http://schemas.microsoft.com/office/word/2010/wordprocessingGroup" xmlns:wpi="http://schemas.microsoft.com/office/word/2010/wordprocessingInk" xmlns:wne="http://schemas.microsoft.com/office/word/2006/wordml" xmlns:wps="http://schemas.microsoft.com/office/word/2010/wordprocessingShape" mc:Ignorable="w14 w15 w16se wp14">
   <w:abstractNum w:abstractNumId="0" w15:restartNumberingAfterBreak="0">
     <w:nsid w:val="17942E77"/>
     <w:multiLevelType w:val="hybridMultilevel"/>
@@ -1189,7 +1195,7 @@
       </w:pPr>
     </w:pPrDefault>
   </w:docDefaults>
-  <w:latentStyles w:defLockedState="0" w:defUIPriority="99" w:defSemiHidden="0" w:defUnhideWhenUsed="0" w:defQFormat="0" w:count="371">
+  <w:latentStyles w:defLockedState="0" w:defUIPriority="99" w:defSemiHidden="0" w:defUnhideWhenUsed="0" w:defQFormat="0" w:count="372">
     <w:lsdException w:name="Normal" w:uiPriority="0" w:qFormat="1"/>
     <w:lsdException w:name="heading 1" w:uiPriority="9" w:qFormat="1"/>
     <w:lsdException w:name="heading 2" w:semiHidden="1" w:uiPriority="9" w:unhideWhenUsed="1" w:qFormat="1"/>
@@ -1295,7 +1301,6 @@
     <w:lsdException w:name="HTML Sample" w:semiHidden="1" w:unhideWhenUsed="1"/>
     <w:lsdException w:name="HTML Typewriter" w:semiHidden="1" w:unhideWhenUsed="1"/>
     <w:lsdException w:name="HTML Variable" w:semiHidden="1" w:unhideWhenUsed="1"/>
-    <w:lsdException w:name="Normal Table" w:semiHidden="1" w:unhideWhenUsed="1"/>
     <w:lsdException w:name="annotation subject" w:semiHidden="1" w:unhideWhenUsed="1"/>
     <w:lsdException w:name="No List" w:semiHidden="1" w:unhideWhenUsed="1"/>
     <w:lsdException w:name="Outline List 1" w:semiHidden="1" w:unhideWhenUsed="1"/>
@@ -1342,10 +1347,8 @@
     <w:lsdException w:name="Table Subtle 2" w:semiHidden="1" w:unhideWhenUsed="1"/>
     <w:lsdException w:name="Table Web 1" w:semiHidden="1" w:unhideWhenUsed="1"/>
     <w:lsdException w:name="Table Web 2" w:semiHidden="1" w:unhideWhenUsed="1"/>
-    <w:lsdException w:name="Table Web 3" w:semiHidden="1" w:unhideWhenUsed="1"/>
     <w:lsdException w:name="Balloon Text" w:semiHidden="1" w:unhideWhenUsed="1"/>
     <w:lsdException w:name="Table Grid" w:uiPriority="39"/>
-    <w:lsdException w:name="Table Theme" w:semiHidden="1" w:unhideWhenUsed="1"/>
     <w:lsdException w:name="Placeholder Text" w:semiHidden="1"/>
     <w:lsdException w:name="No Spacing" w:uiPriority="1" w:qFormat="1"/>
     <w:lsdException w:name="Light Shading" w:uiPriority="60"/>
@@ -1561,6 +1564,7 @@
     <w:lsdException w:name="List Table 5 Dark Accent 6" w:uiPriority="50"/>
     <w:lsdException w:name="List Table 6 Colorful Accent 6" w:uiPriority="51"/>
     <w:lsdException w:name="List Table 7 Colorful Accent 6" w:uiPriority="52"/>
+    <w:lsdException w:name="Mention" w:semiHidden="1" w:unhideWhenUsed="1"/>
   </w:latentStyles>
   <w:style w:type="paragraph" w:default="1" w:styleId="Normal">
     <w:name w:val="Normal"/>
@@ -2514,7 +2518,7 @@
 </file>
 
 <file path=customXml/itemProps1.xml><?xml version="1.0" encoding="utf-8"?>
-<ds:datastoreItem xmlns:ds="http://schemas.openxmlformats.org/officeDocument/2006/customXml" ds:itemID="{15998F3D-86AD-490A-BDB2-87E66CB1940E}">
+<ds:datastoreItem xmlns:ds="http://schemas.openxmlformats.org/officeDocument/2006/customXml" ds:itemID="{1442AAA5-B823-40CF-8C7B-F0C1E47C8AB0}">
   <ds:schemaRefs>
     <ds:schemaRef ds:uri="http://schemas.openxmlformats.org/officeDocument/2006/bibliography"/>
   </ds:schemaRefs>

</xml_diff>

<commit_message>
First test maybe written
</commit_message>
<xml_diff>
--- a/TravelCardCodeKata/TheTravelCardCodeKata-level1.docx
+++ b/TravelCardCodeKata/TheTravelCardCodeKata-level1.docx
@@ -1,6 +1,6 @@
 
 <file path=word/document.xml><?xml version="1.0" encoding="utf-8"?>
-<w:document xmlns:wpc="http://schemas.microsoft.com/office/word/2010/wordprocessingCanvas" xmlns:cx="http://schemas.microsoft.com/office/drawing/2014/chartex" xmlns:cx1="http://schemas.microsoft.com/office/drawing/2015/9/8/chartex" xmlns:cx2="http://schemas.microsoft.com/office/drawing/2015/10/21/chartex" xmlns:mc="http://schemas.openxmlformats.org/markup-compatibility/2006" xmlns:o="urn:schemas-microsoft-com:office:office" xmlns:r="http://schemas.openxmlformats.org/officeDocument/2006/relationships" xmlns:m="http://schemas.openxmlformats.org/officeDocument/2006/math" xmlns:v="urn:schemas-microsoft-com:vml" xmlns:wp14="http://schemas.microsoft.com/office/word/2010/wordprocessingDrawing" xmlns:wp="http://schemas.openxmlformats.org/drawingml/2006/wordprocessingDrawing" xmlns:w10="urn:schemas-microsoft-com:office:word" xmlns:w="http://schemas.openxmlformats.org/wordprocessingml/2006/main" xmlns:w14="http://schemas.microsoft.com/office/word/2010/wordml" xmlns:w15="http://schemas.microsoft.com/office/word/2012/wordml" xmlns:w16se="http://schemas.microsoft.com/office/word/2015/wordml/symex" xmlns:wpg="http://schemas.microsoft.com/office/word/2010/wordprocessingGroup" xmlns:wpi="http://schemas.microsoft.com/office/word/2010/wordprocessingInk" xmlns:wne="http://schemas.microsoft.com/office/word/2006/wordml" xmlns:wps="http://schemas.microsoft.com/office/word/2010/wordprocessingShape" mc:Ignorable="w14 w15 w16se wp14">
+<w:document xmlns:wpc="http://schemas.microsoft.com/office/word/2010/wordprocessingCanvas" xmlns:cx="http://schemas.microsoft.com/office/drawing/2014/chartex" xmlns:cx1="http://schemas.microsoft.com/office/drawing/2015/9/8/chartex" xmlns:mc="http://schemas.openxmlformats.org/markup-compatibility/2006" xmlns:o="urn:schemas-microsoft-com:office:office" xmlns:r="http://schemas.openxmlformats.org/officeDocument/2006/relationships" xmlns:m="http://schemas.openxmlformats.org/officeDocument/2006/math" xmlns:v="urn:schemas-microsoft-com:vml" xmlns:wp14="http://schemas.microsoft.com/office/word/2010/wordprocessingDrawing" xmlns:wp="http://schemas.openxmlformats.org/drawingml/2006/wordprocessingDrawing" xmlns:w10="urn:schemas-microsoft-com:office:word" xmlns:w="http://schemas.openxmlformats.org/wordprocessingml/2006/main" xmlns:w14="http://schemas.microsoft.com/office/word/2010/wordml" xmlns:w15="http://schemas.microsoft.com/office/word/2012/wordml" xmlns:w16se="http://schemas.microsoft.com/office/word/2015/wordml/symex" xmlns:wpg="http://schemas.microsoft.com/office/word/2010/wordprocessingGroup" xmlns:wpi="http://schemas.microsoft.com/office/word/2010/wordprocessingInk" xmlns:wne="http://schemas.microsoft.com/office/word/2006/wordml" xmlns:wps="http://schemas.microsoft.com/office/word/2010/wordprocessingShape" mc:Ignorable="w14 w15 w16se wp14">
   <w:body>
     <w:p>
       <w:pPr>
@@ -347,6 +347,8 @@
       <w:r>
         <w:t>, but valid</w:t>
       </w:r>
+      <w:bookmarkStart w:id="0" w:name="_GoBack"/>
+      <w:bookmarkEnd w:id="0"/>
       <w:r>
         <w:t xml:space="preserve"> percentage)</w:t>
       </w:r>
@@ -477,15 +479,7 @@
           </w:p>
           <w:p>
             <w:r>
-              <w:t>+ getBalance()</w:t>
-            </w:r>
-            <w:r>
-              <w:t xml:space="preserve">: </w:t>
-            </w:r>
-            <w:bookmarkStart w:id="0" w:name="_GoBack"/>
-            <w:bookmarkEnd w:id="0"/>
-            <w:r>
-              <w:t>Double</w:t>
+              <w:t>+ getBalance() -&gt; Double</w:t>
             </w:r>
           </w:p>
           <w:p>
@@ -563,7 +557,7 @@
 </file>
 
 <file path=word/endnotes.xml><?xml version="1.0" encoding="utf-8"?>
-<w:endnotes xmlns:wpc="http://schemas.microsoft.com/office/word/2010/wordprocessingCanvas" xmlns:cx="http://schemas.microsoft.com/office/drawing/2014/chartex" xmlns:cx1="http://schemas.microsoft.com/office/drawing/2015/9/8/chartex" xmlns:cx2="http://schemas.microsoft.com/office/drawing/2015/10/21/chartex" xmlns:mc="http://schemas.openxmlformats.org/markup-compatibility/2006" xmlns:o="urn:schemas-microsoft-com:office:office" xmlns:r="http://schemas.openxmlformats.org/officeDocument/2006/relationships" xmlns:m="http://schemas.openxmlformats.org/officeDocument/2006/math" xmlns:v="urn:schemas-microsoft-com:vml" xmlns:wp14="http://schemas.microsoft.com/office/word/2010/wordprocessingDrawing" xmlns:wp="http://schemas.openxmlformats.org/drawingml/2006/wordprocessingDrawing" xmlns:w10="urn:schemas-microsoft-com:office:word" xmlns:w="http://schemas.openxmlformats.org/wordprocessingml/2006/main" xmlns:w14="http://schemas.microsoft.com/office/word/2010/wordml" xmlns:w15="http://schemas.microsoft.com/office/word/2012/wordml" xmlns:w16se="http://schemas.microsoft.com/office/word/2015/wordml/symex" xmlns:wpg="http://schemas.microsoft.com/office/word/2010/wordprocessingGroup" xmlns:wpi="http://schemas.microsoft.com/office/word/2010/wordprocessingInk" xmlns:wne="http://schemas.microsoft.com/office/word/2006/wordml" xmlns:wps="http://schemas.microsoft.com/office/word/2010/wordprocessingShape" mc:Ignorable="w14 w15 w16se wp14">
+<w:endnotes xmlns:wpc="http://schemas.microsoft.com/office/word/2010/wordprocessingCanvas" xmlns:cx="http://schemas.microsoft.com/office/drawing/2014/chartex" xmlns:cx1="http://schemas.microsoft.com/office/drawing/2015/9/8/chartex" xmlns:mc="http://schemas.openxmlformats.org/markup-compatibility/2006" xmlns:o="urn:schemas-microsoft-com:office:office" xmlns:r="http://schemas.openxmlformats.org/officeDocument/2006/relationships" xmlns:m="http://schemas.openxmlformats.org/officeDocument/2006/math" xmlns:v="urn:schemas-microsoft-com:vml" xmlns:wp14="http://schemas.microsoft.com/office/word/2010/wordprocessingDrawing" xmlns:wp="http://schemas.openxmlformats.org/drawingml/2006/wordprocessingDrawing" xmlns:w10="urn:schemas-microsoft-com:office:word" xmlns:w="http://schemas.openxmlformats.org/wordprocessingml/2006/main" xmlns:w14="http://schemas.microsoft.com/office/word/2010/wordml" xmlns:w15="http://schemas.microsoft.com/office/word/2012/wordml" xmlns:w16se="http://schemas.microsoft.com/office/word/2015/wordml/symex" xmlns:wpg="http://schemas.microsoft.com/office/word/2010/wordprocessingGroup" xmlns:wpi="http://schemas.microsoft.com/office/word/2010/wordprocessingInk" xmlns:wne="http://schemas.microsoft.com/office/word/2006/wordml" xmlns:wps="http://schemas.microsoft.com/office/word/2010/wordprocessingShape" mc:Ignorable="w14 w15 w16se wp14">
   <w:endnote w:type="separator" w:id="-1">
     <w:p>
       <w:pPr>
@@ -588,7 +582,7 @@
 </file>
 
 <file path=word/footnotes.xml><?xml version="1.0" encoding="utf-8"?>
-<w:footnotes xmlns:wpc="http://schemas.microsoft.com/office/word/2010/wordprocessingCanvas" xmlns:cx="http://schemas.microsoft.com/office/drawing/2014/chartex" xmlns:cx1="http://schemas.microsoft.com/office/drawing/2015/9/8/chartex" xmlns:cx2="http://schemas.microsoft.com/office/drawing/2015/10/21/chartex" xmlns:mc="http://schemas.openxmlformats.org/markup-compatibility/2006" xmlns:o="urn:schemas-microsoft-com:office:office" xmlns:r="http://schemas.openxmlformats.org/officeDocument/2006/relationships" xmlns:m="http://schemas.openxmlformats.org/officeDocument/2006/math" xmlns:v="urn:schemas-microsoft-com:vml" xmlns:wp14="http://schemas.microsoft.com/office/word/2010/wordprocessingDrawing" xmlns:wp="http://schemas.openxmlformats.org/drawingml/2006/wordprocessingDrawing" xmlns:w10="urn:schemas-microsoft-com:office:word" xmlns:w="http://schemas.openxmlformats.org/wordprocessingml/2006/main" xmlns:w14="http://schemas.microsoft.com/office/word/2010/wordml" xmlns:w15="http://schemas.microsoft.com/office/word/2012/wordml" xmlns:w16se="http://schemas.microsoft.com/office/word/2015/wordml/symex" xmlns:wpg="http://schemas.microsoft.com/office/word/2010/wordprocessingGroup" xmlns:wpi="http://schemas.microsoft.com/office/word/2010/wordprocessingInk" xmlns:wne="http://schemas.microsoft.com/office/word/2006/wordml" xmlns:wps="http://schemas.microsoft.com/office/word/2010/wordprocessingShape" mc:Ignorable="w14 w15 w16se wp14">
+<w:footnotes xmlns:wpc="http://schemas.microsoft.com/office/word/2010/wordprocessingCanvas" xmlns:cx="http://schemas.microsoft.com/office/drawing/2014/chartex" xmlns:cx1="http://schemas.microsoft.com/office/drawing/2015/9/8/chartex" xmlns:mc="http://schemas.openxmlformats.org/markup-compatibility/2006" xmlns:o="urn:schemas-microsoft-com:office:office" xmlns:r="http://schemas.openxmlformats.org/officeDocument/2006/relationships" xmlns:m="http://schemas.openxmlformats.org/officeDocument/2006/math" xmlns:v="urn:schemas-microsoft-com:vml" xmlns:wp14="http://schemas.microsoft.com/office/word/2010/wordprocessingDrawing" xmlns:wp="http://schemas.openxmlformats.org/drawingml/2006/wordprocessingDrawing" xmlns:w10="urn:schemas-microsoft-com:office:word" xmlns:w="http://schemas.openxmlformats.org/wordprocessingml/2006/main" xmlns:w14="http://schemas.microsoft.com/office/word/2010/wordml" xmlns:w15="http://schemas.microsoft.com/office/word/2012/wordml" xmlns:w16se="http://schemas.microsoft.com/office/word/2015/wordml/symex" xmlns:wpg="http://schemas.microsoft.com/office/word/2010/wordprocessingGroup" xmlns:wpi="http://schemas.microsoft.com/office/word/2010/wordprocessingInk" xmlns:wne="http://schemas.microsoft.com/office/word/2006/wordml" xmlns:wps="http://schemas.microsoft.com/office/word/2010/wordprocessingShape" mc:Ignorable="w14 w15 w16se wp14">
   <w:footnote w:type="separator" w:id="-1">
     <w:p>
       <w:pPr>
@@ -613,7 +607,7 @@
 </file>
 
 <file path=word/header1.xml><?xml version="1.0" encoding="utf-8"?>
-<w:hdr xmlns:wpc="http://schemas.microsoft.com/office/word/2010/wordprocessingCanvas" xmlns:cx="http://schemas.microsoft.com/office/drawing/2014/chartex" xmlns:cx1="http://schemas.microsoft.com/office/drawing/2015/9/8/chartex" xmlns:cx2="http://schemas.microsoft.com/office/drawing/2015/10/21/chartex" xmlns:mc="http://schemas.openxmlformats.org/markup-compatibility/2006" xmlns:o="urn:schemas-microsoft-com:office:office" xmlns:r="http://schemas.openxmlformats.org/officeDocument/2006/relationships" xmlns:m="http://schemas.openxmlformats.org/officeDocument/2006/math" xmlns:v="urn:schemas-microsoft-com:vml" xmlns:wp14="http://schemas.microsoft.com/office/word/2010/wordprocessingDrawing" xmlns:wp="http://schemas.openxmlformats.org/drawingml/2006/wordprocessingDrawing" xmlns:w10="urn:schemas-microsoft-com:office:word" xmlns:w="http://schemas.openxmlformats.org/wordprocessingml/2006/main" xmlns:w14="http://schemas.microsoft.com/office/word/2010/wordml" xmlns:w15="http://schemas.microsoft.com/office/word/2012/wordml" xmlns:w16se="http://schemas.microsoft.com/office/word/2015/wordml/symex" xmlns:wpg="http://schemas.microsoft.com/office/word/2010/wordprocessingGroup" xmlns:wpi="http://schemas.microsoft.com/office/word/2010/wordprocessingInk" xmlns:wne="http://schemas.microsoft.com/office/word/2006/wordml" xmlns:wps="http://schemas.microsoft.com/office/word/2010/wordprocessingShape" mc:Ignorable="w14 w15 w16se wp14">
+<w:hdr xmlns:wpc="http://schemas.microsoft.com/office/word/2010/wordprocessingCanvas" xmlns:cx="http://schemas.microsoft.com/office/drawing/2014/chartex" xmlns:cx1="http://schemas.microsoft.com/office/drawing/2015/9/8/chartex" xmlns:mc="http://schemas.openxmlformats.org/markup-compatibility/2006" xmlns:o="urn:schemas-microsoft-com:office:office" xmlns:r="http://schemas.openxmlformats.org/officeDocument/2006/relationships" xmlns:m="http://schemas.openxmlformats.org/officeDocument/2006/math" xmlns:v="urn:schemas-microsoft-com:vml" xmlns:wp14="http://schemas.microsoft.com/office/word/2010/wordprocessingDrawing" xmlns:wp="http://schemas.openxmlformats.org/drawingml/2006/wordprocessingDrawing" xmlns:w10="urn:schemas-microsoft-com:office:word" xmlns:w="http://schemas.openxmlformats.org/wordprocessingml/2006/main" xmlns:w14="http://schemas.microsoft.com/office/word/2010/wordml" xmlns:w15="http://schemas.microsoft.com/office/word/2012/wordml" xmlns:w16se="http://schemas.microsoft.com/office/word/2015/wordml/symex" xmlns:wpg="http://schemas.microsoft.com/office/word/2010/wordprocessingGroup" xmlns:wpi="http://schemas.microsoft.com/office/word/2010/wordprocessingInk" xmlns:wne="http://schemas.microsoft.com/office/word/2006/wordml" xmlns:wps="http://schemas.microsoft.com/office/word/2010/wordprocessingShape" mc:Ignorable="w14 w15 w16se wp14">
   <w:p>
     <w:pPr>
       <w:pStyle w:val="Header"/>
@@ -639,7 +633,7 @@
 </file>
 
 <file path=word/numbering.xml><?xml version="1.0" encoding="utf-8"?>
-<w:numbering xmlns:wpc="http://schemas.microsoft.com/office/word/2010/wordprocessingCanvas" xmlns:cx="http://schemas.microsoft.com/office/drawing/2014/chartex" xmlns:cx1="http://schemas.microsoft.com/office/drawing/2015/9/8/chartex" xmlns:cx2="http://schemas.microsoft.com/office/drawing/2015/10/21/chartex" xmlns:mc="http://schemas.openxmlformats.org/markup-compatibility/2006" xmlns:o="urn:schemas-microsoft-com:office:office" xmlns:r="http://schemas.openxmlformats.org/officeDocument/2006/relationships" xmlns:m="http://schemas.openxmlformats.org/officeDocument/2006/math" xmlns:v="urn:schemas-microsoft-com:vml" xmlns:wp14="http://schemas.microsoft.com/office/word/2010/wordprocessingDrawing" xmlns:wp="http://schemas.openxmlformats.org/drawingml/2006/wordprocessingDrawing" xmlns:w10="urn:schemas-microsoft-com:office:word" xmlns:w="http://schemas.openxmlformats.org/wordprocessingml/2006/main" xmlns:w14="http://schemas.microsoft.com/office/word/2010/wordml" xmlns:w15="http://schemas.microsoft.com/office/word/2012/wordml" xmlns:w16se="http://schemas.microsoft.com/office/word/2015/wordml/symex" xmlns:wpg="http://schemas.microsoft.com/office/word/2010/wordprocessingGroup" xmlns:wpi="http://schemas.microsoft.com/office/word/2010/wordprocessingInk" xmlns:wne="http://schemas.microsoft.com/office/word/2006/wordml" xmlns:wps="http://schemas.microsoft.com/office/word/2010/wordprocessingShape" mc:Ignorable="w14 w15 w16se wp14">
+<w:numbering xmlns:wpc="http://schemas.microsoft.com/office/word/2010/wordprocessingCanvas" xmlns:cx="http://schemas.microsoft.com/office/drawing/2014/chartex" xmlns:cx1="http://schemas.microsoft.com/office/drawing/2015/9/8/chartex" xmlns:mc="http://schemas.openxmlformats.org/markup-compatibility/2006" xmlns:o="urn:schemas-microsoft-com:office:office" xmlns:r="http://schemas.openxmlformats.org/officeDocument/2006/relationships" xmlns:m="http://schemas.openxmlformats.org/officeDocument/2006/math" xmlns:v="urn:schemas-microsoft-com:vml" xmlns:wp14="http://schemas.microsoft.com/office/word/2010/wordprocessingDrawing" xmlns:wp="http://schemas.openxmlformats.org/drawingml/2006/wordprocessingDrawing" xmlns:w10="urn:schemas-microsoft-com:office:word" xmlns:w="http://schemas.openxmlformats.org/wordprocessingml/2006/main" xmlns:w14="http://schemas.microsoft.com/office/word/2010/wordml" xmlns:w15="http://schemas.microsoft.com/office/word/2012/wordml" xmlns:w16se="http://schemas.microsoft.com/office/word/2015/wordml/symex" xmlns:wpg="http://schemas.microsoft.com/office/word/2010/wordprocessingGroup" xmlns:wpi="http://schemas.microsoft.com/office/word/2010/wordprocessingInk" xmlns:wne="http://schemas.microsoft.com/office/word/2006/wordml" xmlns:wps="http://schemas.microsoft.com/office/word/2010/wordprocessingShape" mc:Ignorable="w14 w15 w16se wp14">
   <w:abstractNum w:abstractNumId="0" w15:restartNumberingAfterBreak="0">
     <w:nsid w:val="17942E77"/>
     <w:multiLevelType w:val="hybridMultilevel"/>
@@ -1195,7 +1189,7 @@
       </w:pPr>
     </w:pPrDefault>
   </w:docDefaults>
-  <w:latentStyles w:defLockedState="0" w:defUIPriority="99" w:defSemiHidden="0" w:defUnhideWhenUsed="0" w:defQFormat="0" w:count="372">
+  <w:latentStyles w:defLockedState="0" w:defUIPriority="99" w:defSemiHidden="0" w:defUnhideWhenUsed="0" w:defQFormat="0" w:count="371">
     <w:lsdException w:name="Normal" w:uiPriority="0" w:qFormat="1"/>
     <w:lsdException w:name="heading 1" w:uiPriority="9" w:qFormat="1"/>
     <w:lsdException w:name="heading 2" w:semiHidden="1" w:uiPriority="9" w:unhideWhenUsed="1" w:qFormat="1"/>
@@ -1301,6 +1295,7 @@
     <w:lsdException w:name="HTML Sample" w:semiHidden="1" w:unhideWhenUsed="1"/>
     <w:lsdException w:name="HTML Typewriter" w:semiHidden="1" w:unhideWhenUsed="1"/>
     <w:lsdException w:name="HTML Variable" w:semiHidden="1" w:unhideWhenUsed="1"/>
+    <w:lsdException w:name="Normal Table" w:semiHidden="1" w:unhideWhenUsed="1"/>
     <w:lsdException w:name="annotation subject" w:semiHidden="1" w:unhideWhenUsed="1"/>
     <w:lsdException w:name="No List" w:semiHidden="1" w:unhideWhenUsed="1"/>
     <w:lsdException w:name="Outline List 1" w:semiHidden="1" w:unhideWhenUsed="1"/>
@@ -1347,8 +1342,10 @@
     <w:lsdException w:name="Table Subtle 2" w:semiHidden="1" w:unhideWhenUsed="1"/>
     <w:lsdException w:name="Table Web 1" w:semiHidden="1" w:unhideWhenUsed="1"/>
     <w:lsdException w:name="Table Web 2" w:semiHidden="1" w:unhideWhenUsed="1"/>
+    <w:lsdException w:name="Table Web 3" w:semiHidden="1" w:unhideWhenUsed="1"/>
     <w:lsdException w:name="Balloon Text" w:semiHidden="1" w:unhideWhenUsed="1"/>
     <w:lsdException w:name="Table Grid" w:uiPriority="39"/>
+    <w:lsdException w:name="Table Theme" w:semiHidden="1" w:unhideWhenUsed="1"/>
     <w:lsdException w:name="Placeholder Text" w:semiHidden="1"/>
     <w:lsdException w:name="No Spacing" w:uiPriority="1" w:qFormat="1"/>
     <w:lsdException w:name="Light Shading" w:uiPriority="60"/>
@@ -1564,7 +1561,6 @@
     <w:lsdException w:name="List Table 5 Dark Accent 6" w:uiPriority="50"/>
     <w:lsdException w:name="List Table 6 Colorful Accent 6" w:uiPriority="51"/>
     <w:lsdException w:name="List Table 7 Colorful Accent 6" w:uiPriority="52"/>
-    <w:lsdException w:name="Mention" w:semiHidden="1" w:unhideWhenUsed="1"/>
   </w:latentStyles>
   <w:style w:type="paragraph" w:default="1" w:styleId="Normal">
     <w:name w:val="Normal"/>
@@ -2518,7 +2514,7 @@
 </file>
 
 <file path=customXml/itemProps1.xml><?xml version="1.0" encoding="utf-8"?>
-<ds:datastoreItem xmlns:ds="http://schemas.openxmlformats.org/officeDocument/2006/customXml" ds:itemID="{1442AAA5-B823-40CF-8C7B-F0C1E47C8AB0}">
+<ds:datastoreItem xmlns:ds="http://schemas.openxmlformats.org/officeDocument/2006/customXml" ds:itemID="{15998F3D-86AD-490A-BDB2-87E66CB1940E}">
   <ds:schemaRefs>
     <ds:schemaRef ds:uri="http://schemas.openxmlformats.org/officeDocument/2006/bibliography"/>
   </ds:schemaRefs>

</xml_diff>